<commit_message>
2019/04/23 穎驊 PUSH 進階完成 weeklyReport 功能 剩餘細節 請Vicky 協助
</commit_message>
<xml_diff>
--- a/ESL_System/Resource/WeeklyReport樣板.docx
+++ b/ESL_System/Resource/WeeklyReport樣板.docx
@@ -18,12 +18,12 @@
         <w:tblLook w:val="04A0" w:firstRow="1" w:lastRow="0" w:firstColumn="1" w:lastColumn="0" w:noHBand="0" w:noVBand="1"/>
       </w:tblPr>
       <w:tblGrid>
-        <w:gridCol w:w="961"/>
-        <w:gridCol w:w="2093"/>
-        <w:gridCol w:w="919"/>
-        <w:gridCol w:w="1699"/>
-        <w:gridCol w:w="938"/>
-        <w:gridCol w:w="1696"/>
+        <w:gridCol w:w="943"/>
+        <w:gridCol w:w="1825"/>
+        <w:gridCol w:w="929"/>
+        <w:gridCol w:w="1834"/>
+        <w:gridCol w:w="944"/>
+        <w:gridCol w:w="1831"/>
       </w:tblGrid>
       <w:tr>
         <w:trPr>
@@ -31,85 +31,8 @@
         </w:trPr>
         <w:tc>
           <w:tcPr>
-            <w:tcW w:w="3202" w:type="dxa"/>
-            <w:gridSpan w:val="2"/>
-            <w:vAlign w:val="center"/>
-            <w:hideMark/>
-          </w:tcPr>
-          <w:p>
-            <w:pPr>
-              <w:spacing w:after="0" w:line="240" w:lineRule="auto"/>
-              <w:jc w:val="center"/>
-              <w:rPr>
-                <w:rFonts w:ascii="Calibri" w:hAnsi="Calibri"/>
-                <w:b/>
-                <w:sz w:val="24"/>
-                <w:szCs w:val="24"/>
-              </w:rPr>
-            </w:pPr>
-            <w:r>
-              <w:rPr>
-                <w:rFonts w:ascii="Calibri" w:hAnsi="Calibri"/>
-                <w:b/>
-                <w:noProof/>
-                <w:sz w:val="24"/>
-                <w:szCs w:val="24"/>
-              </w:rPr>
-              <w:drawing>
-                <wp:inline distT="0" distB="0" distL="0" distR="0">
-                  <wp:extent cx="1551305" cy="267335"/>
-                  <wp:effectExtent l="0" t="0" r="0" b="0"/>
-                  <wp:docPr id="1" name="圖片 1" descr="Logo 02-1 校徽校名-金環_out"/>
-                  <wp:cNvGraphicFramePr>
-                    <a:graphicFrameLocks xmlns:a="http://schemas.openxmlformats.org/drawingml/2006/main" noChangeAspect="1"/>
-                  </wp:cNvGraphicFramePr>
-                  <a:graphic xmlns:a="http://schemas.openxmlformats.org/drawingml/2006/main">
-                    <a:graphicData uri="http://schemas.openxmlformats.org/drawingml/2006/picture">
-                      <pic:pic xmlns:pic="http://schemas.openxmlformats.org/drawingml/2006/picture">
-                        <pic:nvPicPr>
-                          <pic:cNvPr id="0" name="Picture 1" descr="Logo 02-1 校徽校名-金環_out"/>
-                          <pic:cNvPicPr>
-                            <a:picLocks noChangeAspect="1" noChangeArrowheads="1"/>
-                          </pic:cNvPicPr>
-                        </pic:nvPicPr>
-                        <pic:blipFill>
-                          <a:blip r:embed="rId4">
-                            <a:extLst>
-                              <a:ext uri="{28A0092B-C50C-407E-A947-70E740481C1C}">
-                                <a14:useLocalDpi xmlns:a14="http://schemas.microsoft.com/office/drawing/2010/main" val="0"/>
-                              </a:ext>
-                            </a:extLst>
-                          </a:blip>
-                          <a:srcRect/>
-                          <a:stretch>
-                            <a:fillRect/>
-                          </a:stretch>
-                        </pic:blipFill>
-                        <pic:spPr bwMode="auto">
-                          <a:xfrm>
-                            <a:off x="0" y="0"/>
-                            <a:ext cx="1551305" cy="267335"/>
-                          </a:xfrm>
-                          <a:prstGeom prst="rect">
-                            <a:avLst/>
-                          </a:prstGeom>
-                          <a:noFill/>
-                          <a:ln>
-                            <a:noFill/>
-                          </a:ln>
-                        </pic:spPr>
-                      </pic:pic>
-                    </a:graphicData>
-                  </a:graphic>
-                </wp:inline>
-              </w:drawing>
-            </w:r>
-          </w:p>
-        </w:tc>
-        <w:tc>
-          <w:tcPr>
-            <w:tcW w:w="6406" w:type="dxa"/>
-            <w:gridSpan w:val="4"/>
+            <w:tcW w:w="8306" w:type="dxa"/>
+            <w:gridSpan w:val="6"/>
             <w:vAlign w:val="center"/>
             <w:hideMark/>
           </w:tcPr>
@@ -141,7 +64,7 @@
         </w:trPr>
         <w:tc>
           <w:tcPr>
-            <w:tcW w:w="960" w:type="dxa"/>
+            <w:tcW w:w="943" w:type="dxa"/>
             <w:vAlign w:val="center"/>
             <w:hideMark/>
           </w:tcPr>
@@ -168,7 +91,7 @@
         </w:tc>
         <w:tc>
           <w:tcPr>
-            <w:tcW w:w="2242" w:type="dxa"/>
+            <w:tcW w:w="1825" w:type="dxa"/>
             <w:vAlign w:val="center"/>
             <w:hideMark/>
           </w:tcPr>
@@ -181,11 +104,13 @@
                 <w:szCs w:val="24"/>
               </w:rPr>
             </w:pPr>
-          </w:p>
-        </w:tc>
-        <w:tc>
-          <w:tcPr>
-            <w:tcW w:w="960" w:type="dxa"/>
+            <w:bookmarkStart w:id="0" w:name="_GoBack"/>
+            <w:bookmarkEnd w:id="0"/>
+          </w:p>
+        </w:tc>
+        <w:tc>
+          <w:tcPr>
+            <w:tcW w:w="929" w:type="dxa"/>
             <w:vAlign w:val="center"/>
             <w:hideMark/>
           </w:tcPr>
@@ -212,7 +137,7 @@
         </w:tc>
         <w:tc>
           <w:tcPr>
-            <w:tcW w:w="2243" w:type="dxa"/>
+            <w:tcW w:w="1834" w:type="dxa"/>
             <w:vAlign w:val="center"/>
             <w:hideMark/>
           </w:tcPr>
@@ -229,7 +154,7 @@
         </w:tc>
         <w:tc>
           <w:tcPr>
-            <w:tcW w:w="960" w:type="dxa"/>
+            <w:tcW w:w="944" w:type="dxa"/>
             <w:vAlign w:val="center"/>
             <w:hideMark/>
           </w:tcPr>
@@ -256,7 +181,7 @@
         </w:tc>
         <w:tc>
           <w:tcPr>
-            <w:tcW w:w="2243" w:type="dxa"/>
+            <w:tcW w:w="1831" w:type="dxa"/>
             <w:vAlign w:val="center"/>
             <w:hideMark/>
           </w:tcPr>
@@ -500,8 +425,6 @@
                 <w:rFonts w:ascii="Arial Narrow" w:hAnsi="Arial Narrow"/>
               </w:rPr>
             </w:pPr>
-            <w:bookmarkStart w:id="0" w:name="_GoBack"/>
-            <w:bookmarkEnd w:id="0"/>
           </w:p>
         </w:tc>
       </w:tr>

</xml_diff>

<commit_message>
2019/04/29 [ischoolKingdom][000-27][12] WeeklyReport報表列印 外部開發人員 Vicky完成   項目 穎驊協助 push
</commit_message>
<xml_diff>
--- a/ESL_System/Resource/WeeklyReport樣板.docx
+++ b/ESL_System/Resource/WeeklyReport樣板.docx
@@ -104,8 +104,69 @@
                 <w:szCs w:val="24"/>
               </w:rPr>
             </w:pPr>
-            <w:bookmarkStart w:id="0" w:name="_GoBack"/>
-            <w:bookmarkEnd w:id="0"/>
+            <w:r>
+              <w:rPr>
+                <w:rFonts w:ascii="Times New Roman" w:eastAsia="新細明體" w:hAnsi="Times New Roman" w:cs="Times New Roman"/>
+                <w:szCs w:val="24"/>
+              </w:rPr>
+              <w:fldChar w:fldCharType="begin"/>
+            </w:r>
+            <w:r>
+              <w:rPr>
+                <w:rFonts w:ascii="Times New Roman" w:eastAsia="新細明體" w:hAnsi="Times New Roman" w:cs="Times New Roman"/>
+                <w:szCs w:val="24"/>
+              </w:rPr>
+              <w:instrText xml:space="preserve">MERGEFIELD </w:instrText>
+            </w:r>
+            <w:r>
+              <w:rPr>
+                <w:rFonts w:ascii="Times New Roman" w:eastAsia="新細明體" w:hAnsi="Times New Roman" w:cs="Times New Roman"/>
+                <w:szCs w:val="24"/>
+              </w:rPr>
+              <w:instrText>學生中文姓名</w:instrText>
+            </w:r>
+            <w:r>
+              <w:rPr>
+                <w:rFonts w:ascii="Times New Roman" w:eastAsia="新細明體" w:hAnsi="Times New Roman" w:cs="Times New Roman"/>
+                <w:szCs w:val="24"/>
+              </w:rPr>
+              <w:instrText xml:space="preserve"> \* MERGEFORMAT </w:instrText>
+            </w:r>
+            <w:r>
+              <w:rPr>
+                <w:rFonts w:ascii="Times New Roman" w:eastAsia="新細明體" w:hAnsi="Times New Roman" w:cs="Times New Roman"/>
+                <w:szCs w:val="24"/>
+              </w:rPr>
+              <w:fldChar w:fldCharType="separate"/>
+            </w:r>
+            <w:r>
+              <w:rPr>
+                <w:rFonts w:ascii="Times New Roman" w:eastAsia="新細明體" w:hAnsi="Times New Roman" w:cs="Times New Roman"/>
+                <w:szCs w:val="24"/>
+              </w:rPr>
+              <w:t>«</w:t>
+            </w:r>
+            <w:r>
+              <w:rPr>
+                <w:rFonts w:ascii="Times New Roman" w:eastAsia="新細明體" w:hAnsi="Times New Roman" w:cs="Times New Roman"/>
+                <w:szCs w:val="24"/>
+              </w:rPr>
+              <w:t>學生中文姓名</w:t>
+            </w:r>
+            <w:r>
+              <w:rPr>
+                <w:rFonts w:ascii="Times New Roman" w:eastAsia="新細明體" w:hAnsi="Times New Roman" w:cs="Times New Roman"/>
+                <w:szCs w:val="24"/>
+              </w:rPr>
+              <w:t>»</w:t>
+            </w:r>
+            <w:r>
+              <w:rPr>
+                <w:rFonts w:ascii="Times New Roman" w:eastAsia="新細明體" w:hAnsi="Times New Roman" w:cs="Times New Roman"/>
+                <w:szCs w:val="24"/>
+              </w:rPr>
+              <w:fldChar w:fldCharType="end"/>
+            </w:r>
           </w:p>
         </w:tc>
         <w:tc>
@@ -150,6 +211,69 @@
                 <w:szCs w:val="24"/>
               </w:rPr>
             </w:pPr>
+            <w:r>
+              <w:rPr>
+                <w:rFonts w:ascii="Times New Roman" w:eastAsia="新細明體" w:hAnsi="Times New Roman" w:cs="Times New Roman"/>
+                <w:szCs w:val="24"/>
+              </w:rPr>
+              <w:fldChar w:fldCharType="begin"/>
+            </w:r>
+            <w:r>
+              <w:rPr>
+                <w:rFonts w:ascii="Times New Roman" w:eastAsia="新細明體" w:hAnsi="Times New Roman" w:cs="Times New Roman"/>
+                <w:szCs w:val="24"/>
+              </w:rPr>
+              <w:instrText xml:space="preserve">MERGEFIELD </w:instrText>
+            </w:r>
+            <w:r>
+              <w:rPr>
+                <w:rFonts w:ascii="Times New Roman" w:eastAsia="新細明體" w:hAnsi="Times New Roman" w:cs="Times New Roman"/>
+                <w:szCs w:val="24"/>
+              </w:rPr>
+              <w:instrText>原班級名稱</w:instrText>
+            </w:r>
+            <w:r>
+              <w:rPr>
+                <w:rFonts w:ascii="Times New Roman" w:eastAsia="新細明體" w:hAnsi="Times New Roman" w:cs="Times New Roman"/>
+                <w:szCs w:val="24"/>
+              </w:rPr>
+              <w:instrText xml:space="preserve"> \* MERGEFORMAT </w:instrText>
+            </w:r>
+            <w:r>
+              <w:rPr>
+                <w:rFonts w:ascii="Times New Roman" w:eastAsia="新細明體" w:hAnsi="Times New Roman" w:cs="Times New Roman"/>
+                <w:szCs w:val="24"/>
+              </w:rPr>
+              <w:fldChar w:fldCharType="separate"/>
+            </w:r>
+            <w:r>
+              <w:rPr>
+                <w:rFonts w:ascii="Times New Roman" w:eastAsia="新細明體" w:hAnsi="Times New Roman" w:cs="Times New Roman"/>
+                <w:szCs w:val="24"/>
+              </w:rPr>
+              <w:t>«</w:t>
+            </w:r>
+            <w:r>
+              <w:rPr>
+                <w:rFonts w:ascii="Times New Roman" w:eastAsia="新細明體" w:hAnsi="Times New Roman" w:cs="Times New Roman"/>
+                <w:szCs w:val="24"/>
+              </w:rPr>
+              <w:t>原班級名稱</w:t>
+            </w:r>
+            <w:r>
+              <w:rPr>
+                <w:rFonts w:ascii="Times New Roman" w:eastAsia="新細明體" w:hAnsi="Times New Roman" w:cs="Times New Roman"/>
+                <w:szCs w:val="24"/>
+              </w:rPr>
+              <w:t>»</w:t>
+            </w:r>
+            <w:r>
+              <w:rPr>
+                <w:rFonts w:ascii="Times New Roman" w:eastAsia="新細明體" w:hAnsi="Times New Roman" w:cs="Times New Roman"/>
+                <w:szCs w:val="24"/>
+              </w:rPr>
+              <w:fldChar w:fldCharType="end"/>
+            </w:r>
           </w:p>
         </w:tc>
         <w:tc>
@@ -190,20 +314,361 @@
               <w:spacing w:after="0" w:line="240" w:lineRule="auto"/>
               <w:rPr>
                 <w:rFonts w:ascii="Calibri" w:hAnsi="Calibri"/>
-                <w:sz w:val="24"/>
-                <w:szCs w:val="24"/>
+                <w:sz w:val="20"/>
+                <w:szCs w:val="20"/>
               </w:rPr>
             </w:pPr>
+            <w:r>
+              <w:rPr>
+                <w:rFonts w:ascii="Times New Roman" w:eastAsia="新細明體" w:hAnsi="Times New Roman" w:cs="Times New Roman"/>
+                <w:sz w:val="20"/>
+                <w:szCs w:val="20"/>
+              </w:rPr>
+              <w:fldChar w:fldCharType="begin"/>
+            </w:r>
+            <w:r>
+              <w:rPr>
+                <w:rFonts w:ascii="Times New Roman" w:eastAsia="新細明體" w:hAnsi="Times New Roman" w:cs="Times New Roman"/>
+                <w:sz w:val="20"/>
+                <w:szCs w:val="20"/>
+              </w:rPr>
+              <w:instrText xml:space="preserve">MERGEFIELD </w:instrText>
+            </w:r>
+            <w:r>
+              <w:rPr>
+                <w:rFonts w:ascii="Times New Roman" w:eastAsia="新細明體" w:hAnsi="Times New Roman" w:cs="Times New Roman"/>
+                <w:sz w:val="20"/>
+                <w:szCs w:val="20"/>
+              </w:rPr>
+              <w:instrText>區間開始日期</w:instrText>
+            </w:r>
+            <w:r>
+              <w:rPr>
+                <w:rFonts w:ascii="Times New Roman" w:eastAsia="新細明體" w:hAnsi="Times New Roman" w:cs="Times New Roman"/>
+                <w:sz w:val="20"/>
+                <w:szCs w:val="20"/>
+              </w:rPr>
+              <w:instrText xml:space="preserve"> \* MERGEFORMAT </w:instrText>
+            </w:r>
+            <w:r>
+              <w:rPr>
+                <w:rFonts w:ascii="Times New Roman" w:eastAsia="新細明體" w:hAnsi="Times New Roman" w:cs="Times New Roman"/>
+                <w:sz w:val="20"/>
+                <w:szCs w:val="20"/>
+              </w:rPr>
+              <w:fldChar w:fldCharType="separate"/>
+            </w:r>
+            <w:r>
+              <w:rPr>
+                <w:rFonts w:ascii="Times New Roman" w:eastAsia="新細明體" w:hAnsi="Times New Roman" w:cs="Times New Roman"/>
+                <w:sz w:val="20"/>
+                <w:szCs w:val="20"/>
+              </w:rPr>
+              <w:t>«</w:t>
+            </w:r>
+            <w:r>
+              <w:rPr>
+                <w:rFonts w:ascii="Times New Roman" w:eastAsia="新細明體" w:hAnsi="Times New Roman" w:cs="Times New Roman"/>
+                <w:sz w:val="20"/>
+                <w:szCs w:val="20"/>
+              </w:rPr>
+              <w:t>區間開始日期</w:t>
+            </w:r>
+            <w:r>
+              <w:rPr>
+                <w:rFonts w:ascii="Times New Roman" w:eastAsia="新細明體" w:hAnsi="Times New Roman" w:cs="Times New Roman"/>
+                <w:sz w:val="20"/>
+                <w:szCs w:val="20"/>
+              </w:rPr>
+              <w:t>»</w:t>
+            </w:r>
+            <w:r>
+              <w:rPr>
+                <w:rFonts w:ascii="Times New Roman" w:eastAsia="新細明體" w:hAnsi="Times New Roman" w:cs="Times New Roman"/>
+                <w:sz w:val="20"/>
+                <w:szCs w:val="20"/>
+              </w:rPr>
+              <w:fldChar w:fldCharType="end"/>
+            </w:r>
+            <w:r>
+              <w:rPr>
+                <w:rFonts w:ascii="Times New Roman" w:eastAsia="新細明體" w:hAnsi="Times New Roman" w:cs="Times New Roman" w:hint="eastAsia"/>
+                <w:sz w:val="20"/>
+                <w:szCs w:val="20"/>
+              </w:rPr>
+              <w:t xml:space="preserve"> ~ </w:t>
+            </w:r>
+            <w:r>
+              <w:rPr>
+                <w:rFonts w:ascii="Times New Roman" w:eastAsia="新細明體" w:hAnsi="Times New Roman" w:cs="Times New Roman"/>
+                <w:sz w:val="20"/>
+                <w:szCs w:val="20"/>
+              </w:rPr>
+              <w:fldChar w:fldCharType="begin"/>
+            </w:r>
+            <w:r>
+              <w:rPr>
+                <w:rFonts w:ascii="Times New Roman" w:eastAsia="新細明體" w:hAnsi="Times New Roman" w:cs="Times New Roman"/>
+                <w:sz w:val="20"/>
+                <w:szCs w:val="20"/>
+              </w:rPr>
+              <w:instrText xml:space="preserve">MERGEFIELD </w:instrText>
+            </w:r>
+            <w:r>
+              <w:rPr>
+                <w:rFonts w:ascii="Times New Roman" w:eastAsia="新細明體" w:hAnsi="Times New Roman" w:cs="Times New Roman"/>
+                <w:sz w:val="20"/>
+                <w:szCs w:val="20"/>
+              </w:rPr>
+              <w:instrText>區間結束日期</w:instrText>
+            </w:r>
+            <w:r>
+              <w:rPr>
+                <w:rFonts w:ascii="Times New Roman" w:eastAsia="新細明體" w:hAnsi="Times New Roman" w:cs="Times New Roman"/>
+                <w:sz w:val="20"/>
+                <w:szCs w:val="20"/>
+              </w:rPr>
+              <w:instrText xml:space="preserve"> \* MERGEFORMAT </w:instrText>
+            </w:r>
+            <w:r>
+              <w:rPr>
+                <w:rFonts w:ascii="Times New Roman" w:eastAsia="新細明體" w:hAnsi="Times New Roman" w:cs="Times New Roman"/>
+                <w:sz w:val="20"/>
+                <w:szCs w:val="20"/>
+              </w:rPr>
+              <w:fldChar w:fldCharType="separate"/>
+            </w:r>
+            <w:r>
+              <w:rPr>
+                <w:rFonts w:ascii="Times New Roman" w:eastAsia="新細明體" w:hAnsi="Times New Roman" w:cs="Times New Roman"/>
+                <w:sz w:val="20"/>
+                <w:szCs w:val="20"/>
+              </w:rPr>
+              <w:t>«</w:t>
+            </w:r>
+            <w:r>
+              <w:rPr>
+                <w:rFonts w:ascii="Times New Roman" w:eastAsia="新細明體" w:hAnsi="Times New Roman" w:cs="Times New Roman"/>
+                <w:sz w:val="20"/>
+                <w:szCs w:val="20"/>
+              </w:rPr>
+              <w:t>區間結束日期</w:t>
+            </w:r>
+            <w:r>
+              <w:rPr>
+                <w:rFonts w:ascii="Times New Roman" w:eastAsia="新細明體" w:hAnsi="Times New Roman" w:cs="Times New Roman"/>
+                <w:sz w:val="20"/>
+                <w:szCs w:val="20"/>
+              </w:rPr>
+              <w:t>»</w:t>
+            </w:r>
+            <w:r>
+              <w:rPr>
+                <w:rFonts w:ascii="Times New Roman" w:eastAsia="新細明體" w:hAnsi="Times New Roman" w:cs="Times New Roman"/>
+                <w:sz w:val="20"/>
+                <w:szCs w:val="20"/>
+              </w:rPr>
+              <w:fldChar w:fldCharType="end"/>
+            </w:r>
           </w:p>
         </w:tc>
       </w:tr>
     </w:tbl>
     <w:p>
       <w:pPr>
+        <w:spacing w:after="0" w:line="240" w:lineRule="auto"/>
+        <w:rPr>
+          <w:rFonts w:ascii="Calibri" w:hAnsi="Calibri"/>
+          <w:b/>
+          <w:szCs w:val="24"/>
+        </w:rPr>
+      </w:pPr>
+      <w:r>
+        <w:rPr>
+          <w:rFonts w:ascii="Arial" w:hAnsi="Arial" w:cs="Arial" w:hint="eastAsia"/>
+        </w:rPr>
+        <w:t xml:space="preserve"> </w:t>
+      </w:r>
+      <w:r>
+        <w:rPr>
+          <w:rFonts w:ascii="Calibri" w:hAnsi="Calibri" w:hint="eastAsia"/>
+          <w:b/>
+          <w:sz w:val="24"/>
+          <w:szCs w:val="24"/>
+        </w:rPr>
+        <w:t>Teacher</w:t>
+      </w:r>
+      <w:r>
+        <w:rPr>
+          <w:rFonts w:ascii="Calibri" w:hAnsi="Calibri"/>
+          <w:b/>
+          <w:sz w:val="24"/>
+          <w:szCs w:val="24"/>
+        </w:rPr>
+        <w:t xml:space="preserve">’s Name: </w:t>
+      </w:r>
+      <w:r>
+        <w:rPr>
+          <w:rFonts w:ascii="Calibri" w:hAnsi="Calibri"/>
+          <w:b/>
+          <w:sz w:val="24"/>
+          <w:szCs w:val="24"/>
+        </w:rPr>
+        <w:tab/>
+      </w:r>
+      <w:r>
+        <w:rPr>
+          <w:rFonts w:ascii="Times New Roman" w:eastAsia="新細明體" w:hAnsi="Times New Roman" w:cs="Times New Roman"/>
+          <w:szCs w:val="24"/>
+        </w:rPr>
+        <w:fldChar w:fldCharType="begin"/>
+      </w:r>
+      <w:r>
+        <w:rPr>
+          <w:rFonts w:ascii="Times New Roman" w:eastAsia="新細明體" w:hAnsi="Times New Roman" w:cs="Times New Roman"/>
+          <w:szCs w:val="24"/>
+        </w:rPr>
+        <w:instrText xml:space="preserve">MERGEFIELD </w:instrText>
+      </w:r>
+      <w:r>
+        <w:rPr>
+          <w:rFonts w:ascii="Times New Roman" w:eastAsia="新細明體" w:hAnsi="Times New Roman" w:cs="Times New Roman"/>
+          <w:szCs w:val="24"/>
+        </w:rPr>
+        <w:instrText>教師名稱</w:instrText>
+      </w:r>
+      <w:r>
+        <w:rPr>
+          <w:rFonts w:ascii="Times New Roman" w:eastAsia="新細明體" w:hAnsi="Times New Roman" w:cs="Times New Roman"/>
+          <w:szCs w:val="24"/>
+        </w:rPr>
+        <w:instrText xml:space="preserve"> \* MERGEFORMAT </w:instrText>
+      </w:r>
+      <w:r>
+        <w:rPr>
+          <w:rFonts w:ascii="Times New Roman" w:eastAsia="新細明體" w:hAnsi="Times New Roman" w:cs="Times New Roman"/>
+          <w:szCs w:val="24"/>
+        </w:rPr>
+        <w:fldChar w:fldCharType="separate"/>
+      </w:r>
+      <w:r>
+        <w:rPr>
+          <w:rFonts w:ascii="Times New Roman" w:eastAsia="新細明體" w:hAnsi="Times New Roman" w:cs="Times New Roman"/>
+          <w:szCs w:val="24"/>
+        </w:rPr>
+        <w:t>«</w:t>
+      </w:r>
+      <w:r>
+        <w:rPr>
+          <w:rFonts w:ascii="Times New Roman" w:eastAsia="新細明體" w:hAnsi="Times New Roman" w:cs="Times New Roman"/>
+          <w:szCs w:val="24"/>
+        </w:rPr>
+        <w:t>教師名稱</w:t>
+      </w:r>
+      <w:r>
+        <w:rPr>
+          <w:rFonts w:ascii="Times New Roman" w:eastAsia="新細明體" w:hAnsi="Times New Roman" w:cs="Times New Roman"/>
+          <w:szCs w:val="24"/>
+        </w:rPr>
+        <w:t>»</w:t>
+      </w:r>
+      <w:r>
+        <w:rPr>
+          <w:rFonts w:ascii="Times New Roman" w:eastAsia="新細明體" w:hAnsi="Times New Roman" w:cs="Times New Roman"/>
+          <w:szCs w:val="24"/>
+        </w:rPr>
+        <w:fldChar w:fldCharType="end"/>
+      </w:r>
+      <w:r>
+        <w:rPr>
+          <w:rFonts w:ascii="Calibri" w:hAnsi="Calibri"/>
+          <w:b/>
+          <w:sz w:val="24"/>
+          <w:szCs w:val="24"/>
+        </w:rPr>
+        <w:tab/>
+      </w:r>
+      <w:r>
+        <w:rPr>
+          <w:rFonts w:ascii="Calibri" w:hAnsi="Calibri"/>
+          <w:b/>
+          <w:sz w:val="24"/>
+          <w:szCs w:val="24"/>
+        </w:rPr>
+        <w:tab/>
+        <w:t xml:space="preserve">Course:  </w:t>
+      </w:r>
+      <w:r>
+        <w:rPr>
+          <w:rFonts w:ascii="Times New Roman" w:eastAsia="新細明體" w:hAnsi="Times New Roman" w:cs="Times New Roman"/>
+          <w:szCs w:val="24"/>
+        </w:rPr>
+        <w:fldChar w:fldCharType="begin"/>
+      </w:r>
+      <w:r>
+        <w:rPr>
+          <w:rFonts w:ascii="Times New Roman" w:eastAsia="新細明體" w:hAnsi="Times New Roman" w:cs="Times New Roman"/>
+          <w:szCs w:val="24"/>
+        </w:rPr>
+        <w:instrText xml:space="preserve">MERGEFIELD </w:instrText>
+      </w:r>
+      <w:r>
+        <w:rPr>
+          <w:rFonts w:ascii="Times New Roman" w:eastAsia="新細明體" w:hAnsi="Times New Roman" w:cs="Times New Roman"/>
+          <w:szCs w:val="24"/>
+        </w:rPr>
+        <w:instrText>課程名稱</w:instrText>
+      </w:r>
+      <w:r>
+        <w:rPr>
+          <w:rFonts w:ascii="Times New Roman" w:eastAsia="新細明體" w:hAnsi="Times New Roman" w:cs="Times New Roman"/>
+          <w:szCs w:val="24"/>
+        </w:rPr>
+        <w:instrText xml:space="preserve"> \* MERGEFORMAT </w:instrText>
+      </w:r>
+      <w:r>
+        <w:rPr>
+          <w:rFonts w:ascii="Times New Roman" w:eastAsia="新細明體" w:hAnsi="Times New Roman" w:cs="Times New Roman"/>
+          <w:szCs w:val="24"/>
+        </w:rPr>
+        <w:fldChar w:fldCharType="separate"/>
+      </w:r>
+      <w:r>
+        <w:rPr>
+          <w:rFonts w:ascii="Times New Roman" w:eastAsia="新細明體" w:hAnsi="Times New Roman" w:cs="Times New Roman"/>
+          <w:szCs w:val="24"/>
+        </w:rPr>
+        <w:t>«</w:t>
+      </w:r>
+      <w:r>
+        <w:rPr>
+          <w:rFonts w:ascii="Times New Roman" w:eastAsia="新細明體" w:hAnsi="Times New Roman" w:cs="Times New Roman"/>
+          <w:szCs w:val="24"/>
+        </w:rPr>
+        <w:t>課程名稱</w:t>
+      </w:r>
+      <w:r>
+        <w:rPr>
+          <w:rFonts w:ascii="Times New Roman" w:eastAsia="新細明體" w:hAnsi="Times New Roman" w:cs="Times New Roman"/>
+          <w:szCs w:val="24"/>
+        </w:rPr>
+        <w:t>»</w:t>
+      </w:r>
+      <w:r>
+        <w:rPr>
+          <w:rFonts w:ascii="Times New Roman" w:eastAsia="新細明體" w:hAnsi="Times New Roman" w:cs="Times New Roman"/>
+          <w:szCs w:val="24"/>
+        </w:rPr>
+        <w:fldChar w:fldCharType="end"/>
+      </w:r>
+    </w:p>
+    <w:p>
+      <w:pPr>
         <w:pStyle w:val="a5"/>
         <w:rPr>
-          <w:rFonts w:ascii="Arial" w:hAnsi="Arial" w:cs="Arial"/>
+          <w:rFonts w:ascii="Arial" w:eastAsiaTheme="minorEastAsia" w:hAnsi="Arial" w:cs="Arial"/>
           <w:sz w:val="10"/>
+          <w:lang w:eastAsia="zh-TW"/>
         </w:rPr>
       </w:pPr>
     </w:p>
@@ -254,6 +719,7 @@
                 <w:b/>
                 <w:sz w:val="24"/>
                 <w:szCs w:val="24"/>
+                <w:lang w:eastAsia="zh-TW"/>
               </w:rPr>
             </w:pPr>
           </w:p>
@@ -341,6 +807,89 @@
               <w:pStyle w:val="a5"/>
               <w:spacing w:line="276" w:lineRule="auto"/>
               <w:rPr>
+                <w:rFonts w:ascii="Times New Roman" w:eastAsia="新細明體" w:hAnsi="Times New Roman"/>
+                <w:szCs w:val="24"/>
+                <w:lang w:eastAsia="zh-TW"/>
+              </w:rPr>
+            </w:pPr>
+            <w:r>
+              <w:rPr>
+                <w:rFonts w:ascii="Times New Roman" w:eastAsia="新細明體" w:hAnsi="Times New Roman"/>
+                <w:szCs w:val="24"/>
+                <w:lang w:eastAsia="zh-TW"/>
+              </w:rPr>
+              <w:fldChar w:fldCharType="begin"/>
+            </w:r>
+            <w:r>
+              <w:rPr>
+                <w:rFonts w:ascii="Times New Roman" w:eastAsia="新細明體" w:hAnsi="Times New Roman"/>
+                <w:szCs w:val="24"/>
+                <w:lang w:eastAsia="zh-TW"/>
+              </w:rPr>
+              <w:instrText>MERGEFIELD Performance</w:instrText>
+            </w:r>
+            <w:r>
+              <w:rPr>
+                <w:rFonts w:ascii="Times New Roman" w:eastAsia="新細明體" w:hAnsi="Times New Roman"/>
+                <w:szCs w:val="24"/>
+                <w:lang w:eastAsia="zh-TW"/>
+              </w:rPr>
+              <w:instrText>資料</w:instrText>
+            </w:r>
+            <w:r>
+              <w:rPr>
+                <w:rFonts w:ascii="Times New Roman" w:eastAsia="新細明體" w:hAnsi="Times New Roman"/>
+                <w:szCs w:val="24"/>
+                <w:lang w:eastAsia="zh-TW"/>
+              </w:rPr>
+              <w:instrText xml:space="preserve"> \* MERGEFORMAT </w:instrText>
+            </w:r>
+            <w:r>
+              <w:rPr>
+                <w:rFonts w:ascii="Times New Roman" w:eastAsia="新細明體" w:hAnsi="Times New Roman"/>
+                <w:szCs w:val="24"/>
+                <w:lang w:eastAsia="zh-TW"/>
+              </w:rPr>
+              <w:fldChar w:fldCharType="separate"/>
+            </w:r>
+            <w:r>
+              <w:rPr>
+                <w:rFonts w:ascii="Times New Roman" w:eastAsia="新細明體" w:hAnsi="Times New Roman"/>
+                <w:szCs w:val="24"/>
+                <w:lang w:eastAsia="zh-TW"/>
+              </w:rPr>
+              <w:t>«Performance</w:t>
+            </w:r>
+            <w:r>
+              <w:rPr>
+                <w:rFonts w:ascii="Times New Roman" w:eastAsia="新細明體" w:hAnsi="Times New Roman"/>
+                <w:szCs w:val="24"/>
+                <w:lang w:eastAsia="zh-TW"/>
+              </w:rPr>
+              <w:t>資料</w:t>
+            </w:r>
+            <w:r>
+              <w:rPr>
+                <w:rFonts w:ascii="Times New Roman" w:eastAsia="新細明體" w:hAnsi="Times New Roman"/>
+                <w:szCs w:val="24"/>
+                <w:lang w:eastAsia="zh-TW"/>
+              </w:rPr>
+              <w:t>»</w:t>
+            </w:r>
+            <w:r>
+              <w:rPr>
+                <w:rFonts w:ascii="Times New Roman" w:eastAsia="新細明體" w:hAnsi="Times New Roman"/>
+                <w:szCs w:val="24"/>
+                <w:lang w:eastAsia="zh-TW"/>
+              </w:rPr>
+              <w:fldChar w:fldCharType="end"/>
+            </w:r>
+          </w:p>
+          <w:p>
+            <w:pPr>
+              <w:pStyle w:val="a5"/>
+              <w:spacing w:line="276" w:lineRule="auto"/>
+              <w:rPr>
                 <w:rFonts w:ascii="Arial Narrow" w:hAnsi="Arial Narrow"/>
               </w:rPr>
             </w:pPr>
@@ -358,8 +907,81 @@
               <w:spacing w:line="276" w:lineRule="auto"/>
               <w:rPr>
                 <w:rFonts w:ascii="Arial Narrow" w:hAnsi="Arial Narrow"/>
+                <w:sz w:val="21"/>
               </w:rPr>
             </w:pPr>
+            <w:r>
+              <w:rPr>
+                <w:rFonts w:ascii="Times New Roman" w:eastAsia="新細明體" w:hAnsi="Times New Roman"/>
+                <w:szCs w:val="24"/>
+                <w:lang w:eastAsia="zh-TW"/>
+              </w:rPr>
+              <w:fldChar w:fldCharType="begin"/>
+            </w:r>
+            <w:r>
+              <w:rPr>
+                <w:rFonts w:ascii="Times New Roman" w:eastAsia="新細明體" w:hAnsi="Times New Roman"/>
+                <w:szCs w:val="24"/>
+                <w:lang w:eastAsia="zh-TW"/>
+              </w:rPr>
+              <w:instrText>MERGEFIELD Score</w:instrText>
+            </w:r>
+            <w:r>
+              <w:rPr>
+                <w:rFonts w:ascii="Times New Roman" w:eastAsia="新細明體" w:hAnsi="Times New Roman"/>
+                <w:szCs w:val="24"/>
+                <w:lang w:eastAsia="zh-TW"/>
+              </w:rPr>
+              <w:instrText>資料</w:instrText>
+            </w:r>
+            <w:r>
+              <w:rPr>
+                <w:rFonts w:ascii="Times New Roman" w:eastAsia="新細明體" w:hAnsi="Times New Roman"/>
+                <w:szCs w:val="24"/>
+                <w:lang w:eastAsia="zh-TW"/>
+              </w:rPr>
+              <w:instrText xml:space="preserve"> \* MERGEFORMAT </w:instrText>
+            </w:r>
+            <w:r>
+              <w:rPr>
+                <w:rFonts w:ascii="Times New Roman" w:eastAsia="新細明體" w:hAnsi="Times New Roman"/>
+                <w:szCs w:val="24"/>
+                <w:lang w:eastAsia="zh-TW"/>
+              </w:rPr>
+              <w:fldChar w:fldCharType="separate"/>
+            </w:r>
+            <w:r>
+              <w:rPr>
+                <w:rFonts w:ascii="Times New Roman" w:eastAsia="新細明體" w:hAnsi="Times New Roman"/>
+                <w:szCs w:val="24"/>
+                <w:lang w:eastAsia="zh-TW"/>
+              </w:rPr>
+              <w:t>«Score</w:t>
+            </w:r>
+            <w:r>
+              <w:rPr>
+                <w:rFonts w:ascii="Times New Roman" w:eastAsia="新細明體" w:hAnsi="Times New Roman"/>
+                <w:szCs w:val="24"/>
+                <w:lang w:eastAsia="zh-TW"/>
+              </w:rPr>
+              <w:t>資料</w:t>
+            </w:r>
+            <w:r>
+              <w:rPr>
+                <w:rFonts w:ascii="Times New Roman" w:eastAsia="新細明體" w:hAnsi="Times New Roman"/>
+                <w:szCs w:val="24"/>
+                <w:lang w:eastAsia="zh-TW"/>
+              </w:rPr>
+              <w:t>»</w:t>
+            </w:r>
+            <w:r>
+              <w:rPr>
+                <w:rFonts w:ascii="Times New Roman" w:eastAsia="新細明體" w:hAnsi="Times New Roman"/>
+                <w:szCs w:val="24"/>
+                <w:lang w:eastAsia="zh-TW"/>
+              </w:rPr>
+              <w:fldChar w:fldCharType="end"/>
+            </w:r>
           </w:p>
           <w:p>
             <w:pPr>
@@ -422,9 +1044,100 @@
               <w:pStyle w:val="a5"/>
               <w:spacing w:line="276" w:lineRule="auto"/>
               <w:rPr>
+                <w:rFonts w:ascii="Times New Roman" w:eastAsia="新細明體" w:hAnsi="Times New Roman"/>
+                <w:szCs w:val="24"/>
+                <w:lang w:eastAsia="zh-TW"/>
+              </w:rPr>
+            </w:pPr>
+            <w:r>
+              <w:rPr>
+                <w:rFonts w:ascii="Times New Roman" w:eastAsia="新細明體" w:hAnsi="Times New Roman"/>
+                <w:szCs w:val="24"/>
+                <w:lang w:eastAsia="zh-TW"/>
+              </w:rPr>
+              <w:fldChar w:fldCharType="begin"/>
+            </w:r>
+            <w:r>
+              <w:rPr>
+                <w:rFonts w:ascii="Times New Roman" w:eastAsia="新細明體" w:hAnsi="Times New Roman"/>
+                <w:szCs w:val="24"/>
+                <w:lang w:eastAsia="zh-TW"/>
+              </w:rPr>
+              <w:instrText xml:space="preserve">MERGEFIELD GeneralComment \* MERGEFORMAT </w:instrText>
+            </w:r>
+            <w:r>
+              <w:rPr>
+                <w:rFonts w:ascii="Times New Roman" w:eastAsia="新細明體" w:hAnsi="Times New Roman"/>
+                <w:szCs w:val="24"/>
+                <w:lang w:eastAsia="zh-TW"/>
+              </w:rPr>
+              <w:fldChar w:fldCharType="separate"/>
+            </w:r>
+            <w:r>
+              <w:rPr>
+                <w:rFonts w:ascii="Times New Roman" w:eastAsia="新細明體" w:hAnsi="Times New Roman"/>
+                <w:szCs w:val="24"/>
+                <w:lang w:eastAsia="zh-TW"/>
+              </w:rPr>
+              <w:t>«GeneralComment»</w:t>
+            </w:r>
+            <w:r>
+              <w:rPr>
+                <w:rFonts w:ascii="Times New Roman" w:eastAsia="新細明體" w:hAnsi="Times New Roman"/>
+                <w:szCs w:val="24"/>
+                <w:lang w:eastAsia="zh-TW"/>
+              </w:rPr>
+              <w:fldChar w:fldCharType="end"/>
+            </w:r>
+          </w:p>
+          <w:p>
+            <w:pPr>
+              <w:pStyle w:val="a5"/>
+              <w:spacing w:line="276" w:lineRule="auto"/>
+              <w:rPr>
                 <w:rFonts w:ascii="Arial Narrow" w:hAnsi="Arial Narrow"/>
               </w:rPr>
             </w:pPr>
+            <w:r>
+              <w:rPr>
+                <w:rFonts w:ascii="Times New Roman" w:eastAsia="新細明體" w:hAnsi="Times New Roman"/>
+                <w:szCs w:val="24"/>
+                <w:lang w:eastAsia="zh-TW"/>
+              </w:rPr>
+              <w:fldChar w:fldCharType="begin"/>
+            </w:r>
+            <w:r>
+              <w:rPr>
+                <w:rFonts w:ascii="Times New Roman" w:eastAsia="新細明體" w:hAnsi="Times New Roman"/>
+                <w:szCs w:val="24"/>
+                <w:lang w:eastAsia="zh-TW"/>
+              </w:rPr>
+              <w:instrText xml:space="preserve">MERGEFIELD PersonalComment \* MERGEFORMAT </w:instrText>
+            </w:r>
+            <w:r>
+              <w:rPr>
+                <w:rFonts w:ascii="Times New Roman" w:eastAsia="新細明體" w:hAnsi="Times New Roman"/>
+                <w:szCs w:val="24"/>
+                <w:lang w:eastAsia="zh-TW"/>
+              </w:rPr>
+              <w:fldChar w:fldCharType="separate"/>
+            </w:r>
+            <w:r>
+              <w:rPr>
+                <w:rFonts w:ascii="Times New Roman" w:eastAsia="新細明體" w:hAnsi="Times New Roman"/>
+                <w:szCs w:val="24"/>
+                <w:lang w:eastAsia="zh-TW"/>
+              </w:rPr>
+              <w:t>«PersonalComment»</w:t>
+            </w:r>
+            <w:r>
+              <w:rPr>
+                <w:rFonts w:ascii="Times New Roman" w:eastAsia="新細明體" w:hAnsi="Times New Roman"/>
+                <w:szCs w:val="24"/>
+                <w:lang w:eastAsia="zh-TW"/>
+              </w:rPr>
+              <w:fldChar w:fldCharType="end"/>
+            </w:r>
           </w:p>
         </w:tc>
       </w:tr>
@@ -449,79 +1162,12 @@
     </w:p>
     <w:p>
       <w:pPr>
-        <w:pStyle w:val="a3"/>
-        <w:tabs>
-          <w:tab w:val="left" w:pos="480"/>
-        </w:tabs>
-        <w:spacing w:line="240" w:lineRule="exact"/>
         <w:jc w:val="center"/>
-        <w:rPr>
-          <w:rFonts w:ascii="Arial Narrow" w:eastAsia="標楷體" w:hAnsi="Arial Narrow"/>
-          <w:kern w:val="0"/>
-          <w:sz w:val="22"/>
-          <w:szCs w:val="22"/>
-        </w:rPr>
       </w:pPr>
-      <w:r>
-        <w:rPr>
-          <w:rFonts w:ascii="Arial Narrow" w:eastAsia="標楷體" w:hAnsi="Arial Narrow"/>
-          <w:kern w:val="0"/>
-          <w:sz w:val="22"/>
-          <w:szCs w:val="22"/>
-        </w:rPr>
-        <w:t xml:space="preserve">Kang </w:t>
-      </w:r>
-      <w:proofErr w:type="spellStart"/>
-      <w:r>
-        <w:rPr>
-          <w:rFonts w:ascii="Arial Narrow" w:eastAsia="標楷體" w:hAnsi="Arial Narrow"/>
-          <w:kern w:val="0"/>
-          <w:sz w:val="22"/>
-          <w:szCs w:val="22"/>
-        </w:rPr>
-        <w:t>Chiao</w:t>
-      </w:r>
-      <w:proofErr w:type="spellEnd"/>
-      <w:r>
-        <w:rPr>
-          <w:rFonts w:ascii="Arial Narrow" w:eastAsia="標楷體" w:hAnsi="Arial Narrow"/>
-          <w:kern w:val="0"/>
-          <w:sz w:val="22"/>
-          <w:szCs w:val="22"/>
-        </w:rPr>
-        <w:t xml:space="preserve"> International School Hsinchu Campus, International Department</w:t>
-      </w:r>
     </w:p>
     <w:p>
-      <w:pPr>
-        <w:jc w:val="center"/>
-      </w:pPr>
-      <w:r>
-        <w:rPr>
-          <w:rFonts w:ascii="Arial Narrow" w:hAnsi="Arial Narrow"/>
-        </w:rPr>
-        <w:t>Tel</w:t>
-      </w:r>
-      <w:proofErr w:type="gramStart"/>
-      <w:r>
-        <w:rPr>
-          <w:rFonts w:ascii="Arial Narrow" w:hAnsi="Arial Narrow"/>
-        </w:rPr>
-        <w:t>. :</w:t>
-      </w:r>
-      <w:proofErr w:type="gramEnd"/>
-      <w:r>
-        <w:rPr>
-          <w:rFonts w:ascii="Arial Narrow" w:hAnsi="Arial Narrow"/>
-        </w:rPr>
-        <w:t xml:space="preserve"> 886-3-519-2000  Fax : 886-3-519-8950  Website : </w:t>
-      </w:r>
-      <w:r>
-        <w:rPr>
-          <w:rFonts w:ascii="Arial Narrow" w:eastAsia="標楷體" w:hAnsi="Arial Narrow"/>
-        </w:rPr>
-        <w:t>http://www.kcbs.hc.edu.tw</w:t>
-      </w:r>
+      <w:bookmarkStart w:id="0" w:name="_GoBack"/>
+      <w:bookmarkEnd w:id="0"/>
     </w:p>
     <w:sectPr>
       <w:pgSz w:w="11906" w:h="16838"/>

</xml_diff>